<commit_message>
Page Numbers Page Numbers Page Numbers Summarise your changes here so everyone knows what edits you have made!
</commit_message>
<xml_diff>
--- a/- Report/1 - Design/1 - Introduction/Introduction.docx
+++ b/- Report/1 - Design/1 - Introduction/Introduction.docx
@@ -103,6 +103,7 @@
         </w:rPr>
         <w:t xml:space="preserve"> </w:t>
       </w:r>
+      <w:proofErr w:type="gramStart"/>
       <w:r>
         <w:rPr>
           <w:rFonts w:ascii="Agency FB" w:eastAsia="Calibri" w:hAnsi="Agency FB" w:cs="Calibri"/>
@@ -111,7 +112,18 @@
           <w:szCs w:val="200"/>
           <w:u w:val="single"/>
         </w:rPr>
-        <w:t xml:space="preserve">  . S</w:t>
+        <w:t xml:space="preserve">  .</w:t>
+      </w:r>
+      <w:proofErr w:type="gramEnd"/>
+      <w:r>
+        <w:rPr>
+          <w:rFonts w:ascii="Agency FB" w:eastAsia="Calibri" w:hAnsi="Agency FB" w:cs="Calibri"/>
+          <w:b/>
+          <w:sz w:val="200"/>
+          <w:szCs w:val="200"/>
+          <w:u w:val="single"/>
+        </w:rPr>
+        <w:t xml:space="preserve"> S</w:t>
       </w:r>
     </w:p>
     <w:p>
@@ -239,7 +251,27 @@
           <w:sz w:val="32"/>
           <w:szCs w:val="32"/>
         </w:rPr>
-        <w:t>Sam Neville, Charlie Lloyd-Buckingham, Dan Udal, Connor Morris-Cross, Paul Brown</w:t>
+        <w:t xml:space="preserve">Sam Neville, Charlie Lloyd-Buckingham, Dan </w:t>
+      </w:r>
+      <w:proofErr w:type="spellStart"/>
+      <w:r>
+        <w:rPr>
+          <w:rFonts w:ascii="Calibri" w:eastAsia="Calibri" w:hAnsi="Calibri" w:cs="Calibri"/>
+          <w:bCs/>
+          <w:sz w:val="32"/>
+          <w:szCs w:val="32"/>
+        </w:rPr>
+        <w:t>Udal</w:t>
+      </w:r>
+      <w:proofErr w:type="spellEnd"/>
+      <w:r>
+        <w:rPr>
+          <w:rFonts w:ascii="Calibri" w:eastAsia="Calibri" w:hAnsi="Calibri" w:cs="Calibri"/>
+          <w:bCs/>
+          <w:sz w:val="32"/>
+          <w:szCs w:val="32"/>
+        </w:rPr>
+        <w:t>, Connor Morris-Cross, Paul Brown</w:t>
       </w:r>
     </w:p>
     <w:p>
@@ -392,8 +424,6 @@
         </w:rPr>
         <w:t>.</w:t>
       </w:r>
-      <w:bookmarkStart w:id="0" w:name="_GoBack"/>
-      <w:bookmarkEnd w:id="0"/>
     </w:p>
     <w:p>
       <w:pPr>
@@ -664,7 +694,27 @@
           <w:sz w:val="28"/>
           <w:szCs w:val="28"/>
         </w:rPr>
-        <w:t>Daniel Udal:</w:t>
+        <w:t xml:space="preserve">Daniel </w:t>
+      </w:r>
+      <w:proofErr w:type="spellStart"/>
+      <w:r>
+        <w:rPr>
+          <w:rFonts w:eastAsia="Calibri" w:cstheme="minorHAnsi"/>
+          <w:b/>
+          <w:sz w:val="28"/>
+          <w:szCs w:val="28"/>
+        </w:rPr>
+        <w:t>Udal</w:t>
+      </w:r>
+      <w:proofErr w:type="spellEnd"/>
+      <w:r>
+        <w:rPr>
+          <w:rFonts w:eastAsia="Calibri" w:cstheme="minorHAnsi"/>
+          <w:b/>
+          <w:sz w:val="28"/>
+          <w:szCs w:val="28"/>
+        </w:rPr>
+        <w:t>:</w:t>
       </w:r>
     </w:p>
     <w:p>
@@ -899,7 +949,12 @@
       </w:r>
     </w:p>
     <w:sectPr>
-      <w:footerReference w:type="default" r:id="rId9"/>
+      <w:headerReference w:type="even" r:id="rId9"/>
+      <w:headerReference w:type="default" r:id="rId10"/>
+      <w:footerReference w:type="even" r:id="rId11"/>
+      <w:footerReference w:type="default" r:id="rId12"/>
+      <w:headerReference w:type="first" r:id="rId13"/>
+      <w:footerReference w:type="first" r:id="rId14"/>
       <w:pgSz w:w="11906" w:h="16838"/>
       <w:pgMar w:top="1440" w:right="1440" w:bottom="1440" w:left="1440" w:header="708" w:footer="708" w:gutter="0"/>
       <w:cols w:space="708"/>
@@ -935,6 +990,16 @@
 </file>
 
 <file path=word/footer1.xml><?xml version="1.0" encoding="utf-8"?>
+<w:ftr xmlns:wpc="http://schemas.microsoft.com/office/word/2010/wordprocessingCanvas" xmlns:cx="http://schemas.microsoft.com/office/drawing/2014/chartex" xmlns:cx1="http://schemas.microsoft.com/office/drawing/2015/9/8/chartex" xmlns:cx2="http://schemas.microsoft.com/office/drawing/2015/10/21/chartex" xmlns:cx3="http://schemas.microsoft.com/office/drawing/2016/5/9/chartex" xmlns:cx4="http://schemas.microsoft.com/office/drawing/2016/5/10/chartex" xmlns:cx5="http://schemas.microsoft.com/office/drawing/2016/5/11/chartex" xmlns:cx6="http://schemas.microsoft.com/office/drawing/2016/5/12/chartex" xmlns:cx7="http://schemas.microsoft.com/office/drawing/2016/5/13/chartex" xmlns:cx8="http://schemas.microsoft.com/office/drawing/2016/5/14/chartex" xmlns:mc="http://schemas.openxmlformats.org/markup-compatibility/2006" xmlns:aink="http://schemas.microsoft.com/office/drawing/2016/ink" xmlns:am3d="http://schemas.microsoft.com/office/drawing/2017/model3d" xmlns:o="urn:schemas-microsoft-com:office:office" xmlns:r="http://schemas.openxmlformats.org/officeDocument/2006/relationships" xmlns:m="http://schemas.openxmlformats.org/officeDocument/2006/math" xmlns:v="urn:schemas-microsoft-com:vml" xmlns:wp14="http://schemas.microsoft.com/office/word/2010/wordprocessingDrawing" xmlns:wp="http://schemas.openxmlformats.org/drawingml/2006/wordprocessingDrawing" xmlns:w10="urn:schemas-microsoft-com:office:word" xmlns:w="http://schemas.openxmlformats.org/wordprocessingml/2006/main" xmlns:w14="http://schemas.microsoft.com/office/word/2010/wordml" xmlns:w15="http://schemas.microsoft.com/office/word/2012/wordml" xmlns:w16cid="http://schemas.microsoft.com/office/word/2016/wordml/cid" xmlns:w16se="http://schemas.microsoft.com/office/word/2015/wordml/symex" xmlns:wpg="http://schemas.microsoft.com/office/word/2010/wordprocessingGroup" xmlns:wpi="http://schemas.microsoft.com/office/word/2010/wordprocessingInk" xmlns:wne="http://schemas.microsoft.com/office/word/2006/wordml" xmlns:wps="http://schemas.microsoft.com/office/word/2010/wordprocessingShape" mc:Ignorable="w14 w15 w16se w16cid wp14">
+  <w:p>
+    <w:pPr>
+      <w:pStyle w:val="Footer"/>
+    </w:pPr>
+  </w:p>
+</w:ftr>
+</file>
+
+<file path=word/footer2.xml><?xml version="1.0" encoding="utf-8"?>
 <w:ftr xmlns:wpc="http://schemas.microsoft.com/office/word/2010/wordprocessingCanvas" xmlns:cx="http://schemas.microsoft.com/office/drawing/2014/chartex" xmlns:cx1="http://schemas.microsoft.com/office/drawing/2015/9/8/chartex" xmlns:cx2="http://schemas.microsoft.com/office/drawing/2015/10/21/chartex" xmlns:cx3="http://schemas.microsoft.com/office/drawing/2016/5/9/chartex" xmlns:cx4="http://schemas.microsoft.com/office/drawing/2016/5/10/chartex" xmlns:cx5="http://schemas.microsoft.com/office/drawing/2016/5/11/chartex" xmlns:cx6="http://schemas.microsoft.com/office/drawing/2016/5/12/chartex" xmlns:cx7="http://schemas.microsoft.com/office/drawing/2016/5/13/chartex" xmlns:cx8="http://schemas.microsoft.com/office/drawing/2016/5/14/chartex" xmlns:mc="http://schemas.openxmlformats.org/markup-compatibility/2006" xmlns:aink="http://schemas.microsoft.com/office/drawing/2016/ink" xmlns:am3d="http://schemas.microsoft.com/office/drawing/2017/model3d" xmlns:o="urn:schemas-microsoft-com:office:office" xmlns:r="http://schemas.openxmlformats.org/officeDocument/2006/relationships" xmlns:m="http://schemas.openxmlformats.org/officeDocument/2006/math" xmlns:v="urn:schemas-microsoft-com:vml" xmlns:wp14="http://schemas.microsoft.com/office/word/2010/wordprocessingDrawing" xmlns:wp="http://schemas.openxmlformats.org/drawingml/2006/wordprocessingDrawing" xmlns:w10="urn:schemas-microsoft-com:office:word" xmlns:w="http://schemas.openxmlformats.org/wordprocessingml/2006/main" xmlns:w14="http://schemas.microsoft.com/office/word/2010/wordml" xmlns:w15="http://schemas.microsoft.com/office/word/2012/wordml" xmlns:w16cid="http://schemas.microsoft.com/office/word/2016/wordml/cid" xmlns:w16se="http://schemas.microsoft.com/office/word/2015/wordml/symex" xmlns:wpg="http://schemas.microsoft.com/office/word/2010/wordprocessingGroup" xmlns:wpi="http://schemas.microsoft.com/office/word/2010/wordprocessingInk" xmlns:wne="http://schemas.microsoft.com/office/word/2006/wordml" xmlns:wps="http://schemas.microsoft.com/office/word/2010/wordprocessingShape" mc:Ignorable="w14 w15 w16se w16cid wp14">
   <w:p/>
   <w:tbl>
@@ -1028,8 +1093,95 @@
               <w:rFonts w:ascii="Calibri" w:eastAsia="Calibri" w:hAnsi="Calibri" w:cs="Calibri"/>
               <w:b/>
             </w:rPr>
-            <w:t>2019/2020, Level 5</w:t>
+            <w:t>2019/2020, Leve</w:t>
           </w:r>
+          <w:bookmarkStart w:id="0" w:name="_GoBack"/>
+          <w:bookmarkEnd w:id="0"/>
+          <w:r>
+            <w:rPr>
+              <w:rFonts w:ascii="Calibri" w:eastAsia="Calibri" w:hAnsi="Calibri" w:cs="Calibri"/>
+              <w:b/>
+            </w:rPr>
+            <w:t>l 5</w:t>
+          </w:r>
+        </w:p>
+        <w:p>
+          <w:pPr>
+            <w:jc w:val="right"/>
+            <w:rPr>
+              <w:rFonts w:ascii="Calibri" w:eastAsia="Calibri" w:hAnsi="Calibri" w:cs="Calibri"/>
+              <w:b/>
+            </w:rPr>
+          </w:pPr>
+          <w:r>
+            <w:rPr>
+              <w:rFonts w:ascii="Calibri" w:eastAsia="Calibri" w:hAnsi="Calibri" w:cs="Calibri"/>
+              <w:b/>
+            </w:rPr>
+            <w:t xml:space="preserve">Page </w:t>
+          </w:r>
+          <w:r>
+            <w:rPr>
+              <w:rFonts w:ascii="Calibri" w:eastAsia="Calibri" w:hAnsi="Calibri" w:cs="Calibri"/>
+              <w:b/>
+            </w:rPr>
+            <w:fldChar w:fldCharType="begin"/>
+          </w:r>
+          <w:r>
+            <w:rPr>
+              <w:rFonts w:ascii="Calibri" w:eastAsia="Calibri" w:hAnsi="Calibri" w:cs="Calibri"/>
+              <w:b/>
+            </w:rPr>
+            <w:instrText xml:space="preserve"> PAGE   \* MERGEFORMAT </w:instrText>
+          </w:r>
+          <w:r>
+            <w:rPr>
+              <w:rFonts w:ascii="Calibri" w:eastAsia="Calibri" w:hAnsi="Calibri" w:cs="Calibri"/>
+              <w:b/>
+            </w:rPr>
+            <w:fldChar w:fldCharType="separate"/>
+          </w:r>
+          <w:r>
+            <w:rPr>
+              <w:rFonts w:ascii="Calibri" w:eastAsia="Calibri" w:hAnsi="Calibri" w:cs="Calibri"/>
+              <w:b/>
+            </w:rPr>
+            <w:t>1</w:t>
+          </w:r>
+          <w:r>
+            <w:rPr>
+              <w:rFonts w:ascii="Calibri" w:eastAsia="Calibri" w:hAnsi="Calibri" w:cs="Calibri"/>
+              <w:b/>
+              <w:bCs/>
+              <w:noProof/>
+            </w:rPr>
+            <w:fldChar w:fldCharType="end"/>
+          </w:r>
+          <w:r>
+            <w:rPr>
+              <w:rFonts w:ascii="Calibri" w:eastAsia="Calibri" w:hAnsi="Calibri" w:cs="Calibri"/>
+              <w:b/>
+            </w:rPr>
+            <w:t xml:space="preserve"> </w:t>
+          </w:r>
+        </w:p>
+      </w:tc>
+    </w:tr>
+    <w:tr>
+      <w:trPr>
+        <w:trHeight w:val="272"/>
+      </w:trPr>
+      <w:tc>
+        <w:tcPr>
+          <w:tcW w:w="3785" w:type="dxa"/>
+        </w:tcPr>
+        <w:p>
+          <w:pPr>
+            <w:rPr>
+              <w:rFonts w:ascii="Calibri" w:eastAsia="Calibri" w:hAnsi="Calibri" w:cs="Calibri"/>
+              <w:b/>
+            </w:rPr>
+          </w:pPr>
         </w:p>
       </w:tc>
     </w:tr>
@@ -1095,6 +1247,16 @@
 </w:ftr>
 </file>
 
+<file path=word/footer3.xml><?xml version="1.0" encoding="utf-8"?>
+<w:ftr xmlns:wpc="http://schemas.microsoft.com/office/word/2010/wordprocessingCanvas" xmlns:cx="http://schemas.microsoft.com/office/drawing/2014/chartex" xmlns:cx1="http://schemas.microsoft.com/office/drawing/2015/9/8/chartex" xmlns:cx2="http://schemas.microsoft.com/office/drawing/2015/10/21/chartex" xmlns:cx3="http://schemas.microsoft.com/office/drawing/2016/5/9/chartex" xmlns:cx4="http://schemas.microsoft.com/office/drawing/2016/5/10/chartex" xmlns:cx5="http://schemas.microsoft.com/office/drawing/2016/5/11/chartex" xmlns:cx6="http://schemas.microsoft.com/office/drawing/2016/5/12/chartex" xmlns:cx7="http://schemas.microsoft.com/office/drawing/2016/5/13/chartex" xmlns:cx8="http://schemas.microsoft.com/office/drawing/2016/5/14/chartex" xmlns:mc="http://schemas.openxmlformats.org/markup-compatibility/2006" xmlns:aink="http://schemas.microsoft.com/office/drawing/2016/ink" xmlns:am3d="http://schemas.microsoft.com/office/drawing/2017/model3d" xmlns:o="urn:schemas-microsoft-com:office:office" xmlns:r="http://schemas.openxmlformats.org/officeDocument/2006/relationships" xmlns:m="http://schemas.openxmlformats.org/officeDocument/2006/math" xmlns:v="urn:schemas-microsoft-com:vml" xmlns:wp14="http://schemas.microsoft.com/office/word/2010/wordprocessingDrawing" xmlns:wp="http://schemas.openxmlformats.org/drawingml/2006/wordprocessingDrawing" xmlns:w10="urn:schemas-microsoft-com:office:word" xmlns:w="http://schemas.openxmlformats.org/wordprocessingml/2006/main" xmlns:w14="http://schemas.microsoft.com/office/word/2010/wordml" xmlns:w15="http://schemas.microsoft.com/office/word/2012/wordml" xmlns:w16cid="http://schemas.microsoft.com/office/word/2016/wordml/cid" xmlns:w16se="http://schemas.microsoft.com/office/word/2015/wordml/symex" xmlns:wpg="http://schemas.microsoft.com/office/word/2010/wordprocessingGroup" xmlns:wpi="http://schemas.microsoft.com/office/word/2010/wordprocessingInk" xmlns:wne="http://schemas.microsoft.com/office/word/2006/wordml" xmlns:wps="http://schemas.microsoft.com/office/word/2010/wordprocessingShape" mc:Ignorable="w14 w15 w16se w16cid wp14">
+  <w:p>
+    <w:pPr>
+      <w:pStyle w:val="Footer"/>
+    </w:pPr>
+  </w:p>
+</w:ftr>
+</file>
+
 <file path=word/footnotes.xml><?xml version="1.0" encoding="utf-8"?>
 <w:footnotes xmlns:wpc="http://schemas.microsoft.com/office/word/2010/wordprocessingCanvas" xmlns:cx="http://schemas.microsoft.com/office/drawing/2014/chartex" xmlns:cx1="http://schemas.microsoft.com/office/drawing/2015/9/8/chartex" xmlns:cx2="http://schemas.microsoft.com/office/drawing/2015/10/21/chartex" xmlns:cx3="http://schemas.microsoft.com/office/drawing/2016/5/9/chartex" xmlns:cx4="http://schemas.microsoft.com/office/drawing/2016/5/10/chartex" xmlns:cx5="http://schemas.microsoft.com/office/drawing/2016/5/11/chartex" xmlns:cx6="http://schemas.microsoft.com/office/drawing/2016/5/12/chartex" xmlns:cx7="http://schemas.microsoft.com/office/drawing/2016/5/13/chartex" xmlns:cx8="http://schemas.microsoft.com/office/drawing/2016/5/14/chartex" xmlns:mc="http://schemas.openxmlformats.org/markup-compatibility/2006" xmlns:aink="http://schemas.microsoft.com/office/drawing/2016/ink" xmlns:am3d="http://schemas.microsoft.com/office/drawing/2017/model3d" xmlns:o="urn:schemas-microsoft-com:office:office" xmlns:r="http://schemas.openxmlformats.org/officeDocument/2006/relationships" xmlns:m="http://schemas.openxmlformats.org/officeDocument/2006/math" xmlns:v="urn:schemas-microsoft-com:vml" xmlns:wp14="http://schemas.microsoft.com/office/word/2010/wordprocessingDrawing" xmlns:wp="http://schemas.openxmlformats.org/drawingml/2006/wordprocessingDrawing" xmlns:w10="urn:schemas-microsoft-com:office:word" xmlns:w="http://schemas.openxmlformats.org/wordprocessingml/2006/main" xmlns:w14="http://schemas.microsoft.com/office/word/2010/wordml" xmlns:w15="http://schemas.microsoft.com/office/word/2012/wordml" xmlns:w16cid="http://schemas.microsoft.com/office/word/2016/wordml/cid" xmlns:w16se="http://schemas.microsoft.com/office/word/2015/wordml/symex" xmlns:wpg="http://schemas.microsoft.com/office/word/2010/wordprocessingGroup" xmlns:wpi="http://schemas.microsoft.com/office/word/2010/wordprocessingInk" xmlns:wne="http://schemas.microsoft.com/office/word/2006/wordml" xmlns:wps="http://schemas.microsoft.com/office/word/2010/wordprocessingShape" mc:Ignorable="w14 w15 w16se w16cid wp14">
   <w:footnote w:type="separator" w:id="-1">
@@ -1118,6 +1280,36 @@
     </w:p>
   </w:footnote>
 </w:footnotes>
+</file>
+
+<file path=word/header1.xml><?xml version="1.0" encoding="utf-8"?>
+<w:hdr xmlns:wpc="http://schemas.microsoft.com/office/word/2010/wordprocessingCanvas" xmlns:cx="http://schemas.microsoft.com/office/drawing/2014/chartex" xmlns:cx1="http://schemas.microsoft.com/office/drawing/2015/9/8/chartex" xmlns:cx2="http://schemas.microsoft.com/office/drawing/2015/10/21/chartex" xmlns:cx3="http://schemas.microsoft.com/office/drawing/2016/5/9/chartex" xmlns:cx4="http://schemas.microsoft.com/office/drawing/2016/5/10/chartex" xmlns:cx5="http://schemas.microsoft.com/office/drawing/2016/5/11/chartex" xmlns:cx6="http://schemas.microsoft.com/office/drawing/2016/5/12/chartex" xmlns:cx7="http://schemas.microsoft.com/office/drawing/2016/5/13/chartex" xmlns:cx8="http://schemas.microsoft.com/office/drawing/2016/5/14/chartex" xmlns:mc="http://schemas.openxmlformats.org/markup-compatibility/2006" xmlns:aink="http://schemas.microsoft.com/office/drawing/2016/ink" xmlns:am3d="http://schemas.microsoft.com/office/drawing/2017/model3d" xmlns:o="urn:schemas-microsoft-com:office:office" xmlns:r="http://schemas.openxmlformats.org/officeDocument/2006/relationships" xmlns:m="http://schemas.openxmlformats.org/officeDocument/2006/math" xmlns:v="urn:schemas-microsoft-com:vml" xmlns:wp14="http://schemas.microsoft.com/office/word/2010/wordprocessingDrawing" xmlns:wp="http://schemas.openxmlformats.org/drawingml/2006/wordprocessingDrawing" xmlns:w10="urn:schemas-microsoft-com:office:word" xmlns:w="http://schemas.openxmlformats.org/wordprocessingml/2006/main" xmlns:w14="http://schemas.microsoft.com/office/word/2010/wordml" xmlns:w15="http://schemas.microsoft.com/office/word/2012/wordml" xmlns:w16cid="http://schemas.microsoft.com/office/word/2016/wordml/cid" xmlns:w16se="http://schemas.microsoft.com/office/word/2015/wordml/symex" xmlns:wpg="http://schemas.microsoft.com/office/word/2010/wordprocessingGroup" xmlns:wpi="http://schemas.microsoft.com/office/word/2010/wordprocessingInk" xmlns:wne="http://schemas.microsoft.com/office/word/2006/wordml" xmlns:wps="http://schemas.microsoft.com/office/word/2010/wordprocessingShape" mc:Ignorable="w14 w15 w16se w16cid wp14">
+  <w:p>
+    <w:pPr>
+      <w:pStyle w:val="Header"/>
+    </w:pPr>
+  </w:p>
+</w:hdr>
+</file>
+
+<file path=word/header2.xml><?xml version="1.0" encoding="utf-8"?>
+<w:hdr xmlns:wpc="http://schemas.microsoft.com/office/word/2010/wordprocessingCanvas" xmlns:cx="http://schemas.microsoft.com/office/drawing/2014/chartex" xmlns:cx1="http://schemas.microsoft.com/office/drawing/2015/9/8/chartex" xmlns:cx2="http://schemas.microsoft.com/office/drawing/2015/10/21/chartex" xmlns:cx3="http://schemas.microsoft.com/office/drawing/2016/5/9/chartex" xmlns:cx4="http://schemas.microsoft.com/office/drawing/2016/5/10/chartex" xmlns:cx5="http://schemas.microsoft.com/office/drawing/2016/5/11/chartex" xmlns:cx6="http://schemas.microsoft.com/office/drawing/2016/5/12/chartex" xmlns:cx7="http://schemas.microsoft.com/office/drawing/2016/5/13/chartex" xmlns:cx8="http://schemas.microsoft.com/office/drawing/2016/5/14/chartex" xmlns:mc="http://schemas.openxmlformats.org/markup-compatibility/2006" xmlns:aink="http://schemas.microsoft.com/office/drawing/2016/ink" xmlns:am3d="http://schemas.microsoft.com/office/drawing/2017/model3d" xmlns:o="urn:schemas-microsoft-com:office:office" xmlns:r="http://schemas.openxmlformats.org/officeDocument/2006/relationships" xmlns:m="http://schemas.openxmlformats.org/officeDocument/2006/math" xmlns:v="urn:schemas-microsoft-com:vml" xmlns:wp14="http://schemas.microsoft.com/office/word/2010/wordprocessingDrawing" xmlns:wp="http://schemas.openxmlformats.org/drawingml/2006/wordprocessingDrawing" xmlns:w10="urn:schemas-microsoft-com:office:word" xmlns:w="http://schemas.openxmlformats.org/wordprocessingml/2006/main" xmlns:w14="http://schemas.microsoft.com/office/word/2010/wordml" xmlns:w15="http://schemas.microsoft.com/office/word/2012/wordml" xmlns:w16cid="http://schemas.microsoft.com/office/word/2016/wordml/cid" xmlns:w16se="http://schemas.microsoft.com/office/word/2015/wordml/symex" xmlns:wpg="http://schemas.microsoft.com/office/word/2010/wordprocessingGroup" xmlns:wpi="http://schemas.microsoft.com/office/word/2010/wordprocessingInk" xmlns:wne="http://schemas.microsoft.com/office/word/2006/wordml" xmlns:wps="http://schemas.microsoft.com/office/word/2010/wordprocessingShape" mc:Ignorable="w14 w15 w16se w16cid wp14">
+  <w:p>
+    <w:pPr>
+      <w:pStyle w:val="Header"/>
+    </w:pPr>
+  </w:p>
+</w:hdr>
+</file>
+
+<file path=word/header3.xml><?xml version="1.0" encoding="utf-8"?>
+<w:hdr xmlns:wpc="http://schemas.microsoft.com/office/word/2010/wordprocessingCanvas" xmlns:cx="http://schemas.microsoft.com/office/drawing/2014/chartex" xmlns:cx1="http://schemas.microsoft.com/office/drawing/2015/9/8/chartex" xmlns:cx2="http://schemas.microsoft.com/office/drawing/2015/10/21/chartex" xmlns:cx3="http://schemas.microsoft.com/office/drawing/2016/5/9/chartex" xmlns:cx4="http://schemas.microsoft.com/office/drawing/2016/5/10/chartex" xmlns:cx5="http://schemas.microsoft.com/office/drawing/2016/5/11/chartex" xmlns:cx6="http://schemas.microsoft.com/office/drawing/2016/5/12/chartex" xmlns:cx7="http://schemas.microsoft.com/office/drawing/2016/5/13/chartex" xmlns:cx8="http://schemas.microsoft.com/office/drawing/2016/5/14/chartex" xmlns:mc="http://schemas.openxmlformats.org/markup-compatibility/2006" xmlns:aink="http://schemas.microsoft.com/office/drawing/2016/ink" xmlns:am3d="http://schemas.microsoft.com/office/drawing/2017/model3d" xmlns:o="urn:schemas-microsoft-com:office:office" xmlns:r="http://schemas.openxmlformats.org/officeDocument/2006/relationships" xmlns:m="http://schemas.openxmlformats.org/officeDocument/2006/math" xmlns:v="urn:schemas-microsoft-com:vml" xmlns:wp14="http://schemas.microsoft.com/office/word/2010/wordprocessingDrawing" xmlns:wp="http://schemas.openxmlformats.org/drawingml/2006/wordprocessingDrawing" xmlns:w10="urn:schemas-microsoft-com:office:word" xmlns:w="http://schemas.openxmlformats.org/wordprocessingml/2006/main" xmlns:w14="http://schemas.microsoft.com/office/word/2010/wordml" xmlns:w15="http://schemas.microsoft.com/office/word/2012/wordml" xmlns:w16cid="http://schemas.microsoft.com/office/word/2016/wordml/cid" xmlns:w16se="http://schemas.microsoft.com/office/word/2015/wordml/symex" xmlns:wpg="http://schemas.microsoft.com/office/word/2010/wordprocessingGroup" xmlns:wpi="http://schemas.microsoft.com/office/word/2010/wordprocessingInk" xmlns:wne="http://schemas.microsoft.com/office/word/2006/wordml" xmlns:wps="http://schemas.microsoft.com/office/word/2010/wordprocessingShape" mc:Ignorable="w14 w15 w16se w16cid wp14">
+  <w:p>
+    <w:pPr>
+      <w:pStyle w:val="Header"/>
+    </w:pPr>
+  </w:p>
+</w:hdr>
 </file>
 
 <file path=word/numbering.xml><?xml version="1.0" encoding="utf-8"?>
@@ -1490,7 +1682,7 @@
       </w:pPr>
     </w:pPrDefault>
   </w:docDefaults>
-  <w:latentStyles w:defLockedState="0" w:defUIPriority="99" w:defSemiHidden="0" w:defUnhideWhenUsed="0" w:defQFormat="0" w:count="376">
+  <w:latentStyles w:defLockedState="0" w:defUIPriority="99" w:defSemiHidden="0" w:defUnhideWhenUsed="0" w:defQFormat="0" w:count="377">
     <w:lsdException w:name="Normal" w:uiPriority="0" w:qFormat="1"/>
     <w:lsdException w:name="heading 1" w:uiPriority="9" w:qFormat="1"/>
     <w:lsdException w:name="heading 2" w:semiHidden="1" w:uiPriority="9" w:unhideWhenUsed="1" w:qFormat="1"/>
@@ -1596,7 +1788,6 @@
     <w:lsdException w:name="HTML Sample" w:semiHidden="1" w:unhideWhenUsed="1"/>
     <w:lsdException w:name="HTML Typewriter" w:semiHidden="1" w:unhideWhenUsed="1"/>
     <w:lsdException w:name="HTML Variable" w:semiHidden="1" w:unhideWhenUsed="1"/>
-    <w:lsdException w:name="Normal Table" w:semiHidden="1" w:unhideWhenUsed="1"/>
     <w:lsdException w:name="annotation subject" w:semiHidden="1" w:unhideWhenUsed="1"/>
     <w:lsdException w:name="No List" w:semiHidden="1" w:unhideWhenUsed="1"/>
     <w:lsdException w:name="Outline List 1" w:semiHidden="1" w:unhideWhenUsed="1"/>
@@ -1643,10 +1834,8 @@
     <w:lsdException w:name="Table Subtle 2" w:semiHidden="1" w:unhideWhenUsed="1"/>
     <w:lsdException w:name="Table Web 1" w:semiHidden="1" w:unhideWhenUsed="1"/>
     <w:lsdException w:name="Table Web 2" w:semiHidden="1" w:unhideWhenUsed="1"/>
-    <w:lsdException w:name="Table Web 3" w:semiHidden="1" w:unhideWhenUsed="1"/>
     <w:lsdException w:name="Balloon Text" w:semiHidden="1" w:unhideWhenUsed="1"/>
     <w:lsdException w:name="Table Grid" w:uiPriority="39"/>
-    <w:lsdException w:name="Table Theme" w:semiHidden="1" w:unhideWhenUsed="1"/>
     <w:lsdException w:name="Placeholder Text" w:semiHidden="1"/>
     <w:lsdException w:name="No Spacing" w:uiPriority="1" w:qFormat="1"/>
     <w:lsdException w:name="Light Shading" w:uiPriority="60"/>
@@ -1867,6 +2056,7 @@
     <w:lsdException w:name="Hashtag" w:semiHidden="1" w:unhideWhenUsed="1"/>
     <w:lsdException w:name="Unresolved Mention" w:semiHidden="1" w:unhideWhenUsed="1"/>
     <w:lsdException w:name="Smart Link" w:semiHidden="1" w:unhideWhenUsed="1"/>
+    <w:lsdException w:name="Smart Link Error" w:semiHidden="1" w:unhideWhenUsed="1"/>
   </w:latentStyles>
   <w:style w:type="paragraph" w:default="1" w:styleId="Normal">
     <w:name w:val="Normal"/>

</xml_diff>